<commit_message>
Added Commands, Updated Networking Guidelines
</commit_message>
<xml_diff>
--- a/Documentation/Documents/Networking Guidelines.docx
+++ b/Documentation/Documents/Networking Guidelines.docx
@@ -50,19 +50,7 @@
     </w:p>
     <w:p>
       <w:r>
-        <w:t xml:space="preserve">… </w:t>
-      </w:r>
-      <w:r>
-        <w:t>Because</w:t>
-      </w:r>
-      <w:r>
-        <w:t xml:space="preserve"> I don’t have time to mess with building a thin TCP reliability layer on top of UDP. In addition, Bluetooth within Windows Phone operates under TCP and</w:t>
-      </w:r>
-      <w:r>
-        <w:t xml:space="preserve"> it</w:t>
-      </w:r>
-      <w:r>
-        <w:t xml:space="preserve"> will cut down time incorporating both protocols.</w:t>
+        <w:t>… Because I don’t have time to mess with building a thin TCP reliability layer on top of UDP. In addition, Bluetooth within Windows Phone operates under TCP and it will cut down time incorporating both protocols.</w:t>
       </w:r>
     </w:p>
     <w:p>
@@ -359,6 +347,7 @@
         <w:pStyle w:val="Heading1"/>
       </w:pPr>
       <w:r>
+        <w:lastRenderedPageBreak/>
         <w:t>General Gameplay</w:t>
       </w:r>
     </w:p>
@@ -456,10 +445,7 @@
         <w:t>Every 15</w:t>
       </w:r>
       <w:r>
-        <w:t xml:space="preserve"> Seconds, the Host will send a dump of the current playing field to sync up all the clients</w:t>
-      </w:r>
-      <w:r>
-        <w:t>. All commands will embed a SyncID to keep track of which commands are associated with each sync. Commands received outside of the sync will be thrown away.</w:t>
+        <w:t xml:space="preserve"> Seconds, the Host will send a dump of the current playing field to sync up all the clients. All commands will embed a SyncID to keep track of which commands are associated with each sync. Commands received outside of the sync will be thrown away.</w:t>
       </w:r>
     </w:p>
     <w:p>
@@ -475,6 +461,7 @@
         <w:t>Not all commands capable by the game will be sent over the network, only the commands required to run the game.</w:t>
       </w:r>
     </w:p>
+    <w:p/>
     <w:p>
       <w:pPr>
         <w:pStyle w:val="Heading3"/>
@@ -623,7 +610,10 @@
         </w:numPr>
       </w:pPr>
       <w:r>
-        <w:t>Required (Select 1):</w:t>
+        <w:t>Required</w:t>
+      </w:r>
+      <w:r>
+        <w:t>:</w:t>
       </w:r>
     </w:p>
     <w:p>
@@ -635,8 +625,19 @@
         </w:numPr>
       </w:pPr>
       <w:r>
-        <w:lastRenderedPageBreak/>
-        <w:t>UnitID,</w:t>
+        <w:t>Unit</w:t>
+      </w:r>
+      <w:r>
+        <w:t xml:space="preserve"> </w:t>
+      </w:r>
+      <w:r>
+        <w:t>ID</w:t>
+      </w:r>
+      <w:r>
+        <w:t>/Factory ID</w:t>
+      </w:r>
+      <w:r>
+        <w:t>,</w:t>
       </w:r>
     </w:p>
     <w:p>
@@ -648,7 +649,7 @@
         </w:numPr>
       </w:pPr>
       <w:r>
-        <w:t>FactoryID</w:t>
+        <w:t>Target Type</w:t>
       </w:r>
     </w:p>
     <w:p>
@@ -739,6 +740,21 @@
       <w:pPr>
         <w:pStyle w:val="ListParagraph"/>
         <w:numPr>
+          <w:ilvl w:val="2"/>
+          <w:numId w:val="2"/>
+        </w:numPr>
+      </w:pPr>
+      <w:r>
+        <w:lastRenderedPageBreak/>
+        <w:t>Factory ID</w:t>
+      </w:r>
+      <w:bookmarkStart w:id="0" w:name="_GoBack"/>
+      <w:bookmarkEnd w:id="0"/>
+    </w:p>
+    <w:p>
+      <w:pPr>
+        <w:pStyle w:val="ListParagraph"/>
+        <w:numPr>
           <w:ilvl w:val="0"/>
           <w:numId w:val="2"/>
         </w:numPr>
@@ -773,8 +789,6 @@
       <w:r>
         <w:t xml:space="preserve"> </w:t>
       </w:r>
-      <w:bookmarkStart w:id="0" w:name="_GoBack"/>
-      <w:bookmarkEnd w:id="0"/>
       <w:r>
         <w:t>ID</w:t>
       </w:r>
@@ -887,7 +901,25 @@
         </w:numPr>
       </w:pPr>
       <w:r>
-        <w:t>Unit ID of unit being attacked</w:t>
+        <w:t>Unit ID</w:t>
+      </w:r>
+      <w:r>
+        <w:t>/Factory ID</w:t>
+      </w:r>
+      <w:r>
+        <w:t xml:space="preserve"> of unit being attacked</w:t>
+      </w:r>
+    </w:p>
+    <w:p>
+      <w:pPr>
+        <w:pStyle w:val="ListParagraph"/>
+        <w:numPr>
+          <w:ilvl w:val="2"/>
+          <w:numId w:val="3"/>
+        </w:numPr>
+      </w:pPr>
+      <w:r>
+        <w:t>Target Type</w:t>
       </w:r>
     </w:p>
     <w:p>
@@ -923,7 +955,13 @@
         </w:numPr>
       </w:pPr>
       <w:r>
-        <w:t>Unit ID taking Damage</w:t>
+        <w:t>Unit ID</w:t>
+      </w:r>
+      <w:r>
+        <w:t>/Factory ID</w:t>
+      </w:r>
+      <w:r>
+        <w:t xml:space="preserve"> taking Damage</w:t>
       </w:r>
     </w:p>
     <w:p>
@@ -935,6 +973,18 @@
         </w:numPr>
       </w:pPr>
       <w:r>
+        <w:t>Target Type</w:t>
+      </w:r>
+    </w:p>
+    <w:p>
+      <w:pPr>
+        <w:pStyle w:val="ListParagraph"/>
+        <w:numPr>
+          <w:ilvl w:val="2"/>
+          <w:numId w:val="3"/>
+        </w:numPr>
+      </w:pPr>
+      <w:r>
         <w:t>Amount of Damage</w:t>
       </w:r>
     </w:p>
@@ -972,6 +1022,21 @@
       </w:pPr>
       <w:r>
         <w:t>Unit ID</w:t>
+      </w:r>
+      <w:r>
+        <w:t>/Target ID</w:t>
+      </w:r>
+    </w:p>
+    <w:p>
+      <w:pPr>
+        <w:pStyle w:val="ListParagraph"/>
+        <w:numPr>
+          <w:ilvl w:val="2"/>
+          <w:numId w:val="3"/>
+        </w:numPr>
+      </w:pPr>
+      <w:r>
+        <w:t>Target Type</w:t>
       </w:r>
     </w:p>
     <w:sectPr>
@@ -2655,7 +2720,7 @@
 </file>
 
 <file path=customXml/itemProps1.xml><?xml version="1.0" encoding="utf-8"?>
-<ds:datastoreItem xmlns:ds="http://schemas.openxmlformats.org/officeDocument/2006/customXml" ds:itemID="{609DF29D-10E7-457C-A0BF-8284342A8C11}">
+<ds:datastoreItem xmlns:ds="http://schemas.openxmlformats.org/officeDocument/2006/customXml" ds:itemID="{890051CC-E12E-480A-8CA6-9E529E7FFD4F}">
   <ds:schemaRefs>
     <ds:schemaRef ds:uri="http://schemas.openxmlformats.org/officeDocument/2006/bibliography"/>
   </ds:schemaRefs>

</xml_diff>